<commit_message>
Chapter 2 Exe2.4 Question2
</commit_message>
<xml_diff>
--- a/Analysis and Pseudocode.docx
+++ b/Analysis and Pseudocode.docx
@@ -36,7 +36,6 @@
           <w:lang w:val="en-US"/>
         </w:rPr>
       </w:pPr>
-      <w:proofErr w:type="gramStart"/>
       <w:r>
         <w:rPr>
           <w:rFonts w:ascii="Times New Roman" w:hAnsi="Times New Roman" w:cs="Times New Roman"/>
@@ -44,19 +43,18 @@
           <w:szCs w:val="24"/>
           <w:lang w:val="en-US"/>
         </w:rPr>
-        <w:t>Input :</w:t>
-      </w:r>
-      <w:proofErr w:type="gramEnd"/>
-      <w:r>
+        <w:t xml:space="preserve">Input : Steps , duration of running </w:t>
+      </w:r>
+    </w:p>
+    <w:p>
+      <w:pPr>
         <w:rPr>
           <w:rFonts w:ascii="Times New Roman" w:hAnsi="Times New Roman" w:cs="Times New Roman"/>
           <w:sz w:val="24"/>
           <w:szCs w:val="24"/>
           <w:lang w:val="en-US"/>
         </w:rPr>
-        <w:t xml:space="preserve"> The temperature in </w:t>
-      </w:r>
-      <w:proofErr w:type="spellStart"/>
+      </w:pPr>
       <w:r>
         <w:rPr>
           <w:rFonts w:ascii="Times New Roman" w:hAnsi="Times New Roman" w:cs="Times New Roman"/>
@@ -64,20 +62,17 @@
           <w:szCs w:val="24"/>
           <w:lang w:val="en-US"/>
         </w:rPr>
-        <w:t>celcius</w:t>
-      </w:r>
-      <w:proofErr w:type="spellEnd"/>
-    </w:p>
-    <w:p>
-      <w:pPr>
+        <w:t xml:space="preserve">Process : </w:t>
+      </w:r>
+      <w:r>
         <w:rPr>
           <w:rFonts w:ascii="Times New Roman" w:hAnsi="Times New Roman" w:cs="Times New Roman"/>
           <w:sz w:val="24"/>
           <w:szCs w:val="24"/>
           <w:lang w:val="en-US"/>
         </w:rPr>
-      </w:pPr>
-      <w:proofErr w:type="gramStart"/>
+        <w:t xml:space="preserve">Calculate totalSteps=(Steps/60)*time, Calculate length in feet, </w:t>
+      </w:r>
       <w:r>
         <w:rPr>
           <w:rFonts w:ascii="Times New Roman" w:hAnsi="Times New Roman" w:cs="Times New Roman"/>
@@ -85,47 +80,26 @@
           <w:szCs w:val="24"/>
           <w:lang w:val="en-US"/>
         </w:rPr>
-        <w:t>Process :</w:t>
-      </w:r>
-      <w:proofErr w:type="gramEnd"/>
-      <w:r>
+        <w:t>Calculate miles ( 1 mile = 5280 feet)</w:t>
+      </w:r>
+    </w:p>
+    <w:p>
+      <w:pPr>
         <w:rPr>
           <w:rFonts w:ascii="Times New Roman" w:hAnsi="Times New Roman" w:cs="Times New Roman"/>
           <w:sz w:val="24"/>
           <w:szCs w:val="24"/>
           <w:lang w:val="en-US"/>
         </w:rPr>
-        <w:t xml:space="preserve"> Calculate the temperature in Fahrenheit</w:t>
-      </w:r>
-    </w:p>
-    <w:p>
-      <w:pPr>
+      </w:pPr>
+      <w:r>
         <w:rPr>
           <w:rFonts w:ascii="Times New Roman" w:hAnsi="Times New Roman" w:cs="Times New Roman"/>
           <w:sz w:val="24"/>
           <w:szCs w:val="24"/>
           <w:lang w:val="en-US"/>
         </w:rPr>
-      </w:pPr>
-      <w:proofErr w:type="gramStart"/>
-      <w:r>
-        <w:rPr>
-          <w:rFonts w:ascii="Times New Roman" w:hAnsi="Times New Roman" w:cs="Times New Roman"/>
-          <w:sz w:val="24"/>
-          <w:szCs w:val="24"/>
-          <w:lang w:val="en-US"/>
-        </w:rPr>
-        <w:t>Output :</w:t>
-      </w:r>
-      <w:proofErr w:type="gramEnd"/>
-      <w:r>
-        <w:rPr>
-          <w:rFonts w:ascii="Times New Roman" w:hAnsi="Times New Roman" w:cs="Times New Roman"/>
-          <w:sz w:val="24"/>
-          <w:szCs w:val="24"/>
-          <w:lang w:val="en-US"/>
-        </w:rPr>
-        <w:t xml:space="preserve"> Display temperature in Fahrenheit</w:t>
+        <w:t>Output : Miles of runner’s ran</w:t>
       </w:r>
     </w:p>
     <w:p>
@@ -140,16 +114,9 @@
           <w:lang w:val="en-US"/>
         </w:rPr>
       </w:pPr>
-      <w:r>
-        <w:rPr>
-          <w:rFonts w:ascii="Times New Roman" w:hAnsi="Times New Roman" w:cs="Times New Roman"/>
-          <w:sz w:val="24"/>
-          <w:szCs w:val="24"/>
-          <w:lang w:val="en-US"/>
-        </w:rPr>
-        <w:br/>
-      </w:r>
-      <w:r>
+    </w:p>
+    <w:p>
+      <w:pPr>
         <w:rPr>
           <w:rFonts w:ascii="Times New Roman" w:hAnsi="Times New Roman" w:cs="Times New Roman"/>
           <w:b/>
@@ -159,56 +126,64 @@
           <w:u w:val="single"/>
           <w:lang w:val="en-US"/>
         </w:rPr>
-        <w:t>Design the Algorithm</w:t>
-      </w:r>
-    </w:p>
-    <w:p>
-      <w:pPr>
+      </w:pPr>
+      <w:r>
         <w:rPr>
           <w:rFonts w:ascii="Times New Roman" w:hAnsi="Times New Roman" w:cs="Times New Roman"/>
           <w:b/>
           <w:bCs/>
           <w:sz w:val="28"/>
           <w:szCs w:val="28"/>
-          <w:lang w:val="en-US"/>
-        </w:rPr>
-      </w:pPr>
-      <w:proofErr w:type="gramStart"/>
-      <w:r>
+          <w:u w:val="single"/>
+          <w:lang w:val="en-US"/>
+        </w:rPr>
+        <w:t>Design an Algorithm</w:t>
+      </w:r>
+    </w:p>
+    <w:p>
+      <w:pPr>
+        <w:pStyle w:val="NoSpacing"/>
         <w:rPr>
           <w:rFonts w:ascii="Times New Roman" w:hAnsi="Times New Roman" w:cs="Times New Roman"/>
           <w:b/>
           <w:bCs/>
-          <w:sz w:val="28"/>
-          <w:szCs w:val="28"/>
-          <w:lang w:val="en-US"/>
-        </w:rPr>
-        <w:t>Pseudocode :</w:t>
-      </w:r>
-      <w:proofErr w:type="gramEnd"/>
+          <w:sz w:val="24"/>
+          <w:szCs w:val="24"/>
+          <w:lang w:val="en-US"/>
+        </w:rPr>
+      </w:pPr>
       <w:r>
         <w:rPr>
           <w:rFonts w:ascii="Times New Roman" w:hAnsi="Times New Roman" w:cs="Times New Roman"/>
           <w:b/>
           <w:bCs/>
-          <w:sz w:val="28"/>
-          <w:szCs w:val="28"/>
-          <w:lang w:val="en-US"/>
-        </w:rPr>
-        <w:t>-</w:t>
-      </w:r>
-    </w:p>
-    <w:p>
-      <w:pPr>
-        <w:pStyle w:val="NoSpacing"/>
-        <w:rPr>
-          <w:rFonts w:ascii="Prestige Elite Std" w:hAnsi="Prestige Elite Std"/>
-          <w:lang w:val="en-US"/>
-        </w:rPr>
-      </w:pPr>
-      <w:r>
-        <w:rPr>
-          <w:rFonts w:ascii="Prestige Elite Std" w:hAnsi="Prestige Elite Std"/>
+          <w:sz w:val="24"/>
+          <w:szCs w:val="24"/>
+          <w:lang w:val="en-US"/>
+        </w:rPr>
+        <w:t>Pseudocode:-</w:t>
+      </w:r>
+    </w:p>
+    <w:p>
+      <w:pPr>
+        <w:pStyle w:val="NoSpacing"/>
+        <w:rPr>
+          <w:rFonts w:ascii="Prestige Elite Std" w:hAnsi="Prestige Elite Std" w:cs="Times New Roman"/>
+          <w:lang w:val="en-US"/>
+        </w:rPr>
+      </w:pPr>
+    </w:p>
+    <w:p>
+      <w:pPr>
+        <w:pStyle w:val="NoSpacing"/>
+        <w:rPr>
+          <w:rFonts w:ascii="Prestige Elite Std" w:hAnsi="Prestige Elite Std" w:cs="Times New Roman"/>
+          <w:lang w:val="en-US"/>
+        </w:rPr>
+      </w:pPr>
+      <w:r>
+        <w:rPr>
+          <w:rFonts w:ascii="Prestige Elite Std" w:hAnsi="Prestige Elite Std" w:cs="Times New Roman"/>
           <w:lang w:val="en-US"/>
         </w:rPr>
         <w:t>Start</w:t>
@@ -219,42 +194,33 @@
         <w:pStyle w:val="NoSpacing"/>
         <w:ind w:left="567"/>
         <w:rPr>
-          <w:rFonts w:ascii="Prestige Elite Std" w:hAnsi="Prestige Elite Std"/>
-          <w:lang w:val="en-US"/>
-        </w:rPr>
-      </w:pPr>
-      <w:r>
-        <w:rPr>
-          <w:rFonts w:ascii="Prestige Elite Std" w:hAnsi="Prestige Elite Std"/>
-          <w:lang w:val="en-US"/>
-        </w:rPr>
-        <w:t xml:space="preserve">Prompt user to enter the temperature in </w:t>
-      </w:r>
-      <w:proofErr w:type="spellStart"/>
-      <w:r>
-        <w:rPr>
-          <w:rFonts w:ascii="Prestige Elite Std" w:hAnsi="Prestige Elite Std"/>
-          <w:lang w:val="en-US"/>
-        </w:rPr>
-        <w:t>celcius</w:t>
-      </w:r>
-      <w:proofErr w:type="spellEnd"/>
+          <w:rFonts w:ascii="Prestige Elite Std" w:hAnsi="Prestige Elite Std" w:cs="Times New Roman"/>
+          <w:lang w:val="en-US"/>
+        </w:rPr>
+      </w:pPr>
+      <w:r>
+        <w:rPr>
+          <w:rFonts w:ascii="Prestige Elite Std" w:hAnsi="Prestige Elite Std" w:cs="Times New Roman"/>
+          <w:lang w:val="en-US"/>
+        </w:rPr>
+        <w:t>Prompt user to enter his steps and duration of running</w:t>
+      </w:r>
     </w:p>
     <w:p>
       <w:pPr>
         <w:pStyle w:val="NoSpacing"/>
         <w:ind w:left="567"/>
         <w:rPr>
-          <w:rFonts w:ascii="Prestige Elite Std" w:hAnsi="Prestige Elite Std"/>
-          <w:lang w:val="en-US"/>
-        </w:rPr>
-      </w:pPr>
-      <w:r>
-        <w:rPr>
-          <w:rFonts w:ascii="Prestige Elite Std" w:hAnsi="Prestige Elite Std"/>
-          <w:lang w:val="en-US"/>
-        </w:rPr>
-        <w:t>Read temperature</w:t>
+          <w:rFonts w:ascii="Prestige Elite Std" w:hAnsi="Prestige Elite Std" w:cs="Times New Roman"/>
+          <w:lang w:val="en-US"/>
+        </w:rPr>
+      </w:pPr>
+      <w:r>
+        <w:rPr>
+          <w:rFonts w:ascii="Prestige Elite Std" w:hAnsi="Prestige Elite Std" w:cs="Times New Roman"/>
+          <w:lang w:val="en-US"/>
+        </w:rPr>
+        <w:t>Read the steps and duration in minutes and seconds</w:t>
       </w:r>
     </w:p>
     <w:p>
@@ -262,7 +228,7 @@
         <w:pStyle w:val="NoSpacing"/>
         <w:ind w:left="567"/>
         <w:rPr>
-          <w:rFonts w:ascii="Prestige Elite Std" w:hAnsi="Prestige Elite Std"/>
+          <w:rFonts w:ascii="Prestige Elite Std" w:hAnsi="Prestige Elite Std" w:cs="Times New Roman"/>
           <w:lang w:val="en-US"/>
         </w:rPr>
       </w:pPr>
@@ -272,32 +238,16 @@
         <w:pStyle w:val="NoSpacing"/>
         <w:ind w:left="567"/>
         <w:rPr>
-          <w:rFonts w:ascii="Prestige Elite Std" w:hAnsi="Prestige Elite Std"/>
-          <w:lang w:val="en-US"/>
-        </w:rPr>
-      </w:pPr>
-      <w:r>
-        <w:rPr>
-          <w:rFonts w:ascii="Prestige Elite Std" w:hAnsi="Prestige Elite Std"/>
-          <w:lang w:val="en-US"/>
-        </w:rPr>
-        <w:t>Calculate the temperature in Fahrenheit=32+(9*</w:t>
-      </w:r>
-      <w:proofErr w:type="spellStart"/>
-      <w:r>
-        <w:rPr>
-          <w:rFonts w:ascii="Prestige Elite Std" w:hAnsi="Prestige Elite Std"/>
-          <w:lang w:val="en-US"/>
-        </w:rPr>
-        <w:t>celcius</w:t>
-      </w:r>
-      <w:proofErr w:type="spellEnd"/>
-      <w:r>
-        <w:rPr>
-          <w:rFonts w:ascii="Prestige Elite Std" w:hAnsi="Prestige Elite Std"/>
-          <w:lang w:val="en-US"/>
-        </w:rPr>
-        <w:t>/5))</w:t>
+          <w:rFonts w:ascii="Prestige Elite Std" w:hAnsi="Prestige Elite Std" w:cs="Times New Roman"/>
+          <w:lang w:val="en-US"/>
+        </w:rPr>
+      </w:pPr>
+      <w:r>
+        <w:rPr>
+          <w:rFonts w:ascii="Prestige Elite Std" w:hAnsi="Prestige Elite Std" w:cs="Times New Roman"/>
+          <w:lang w:val="en-US"/>
+        </w:rPr>
+        <w:t>Calculate TotalSteps =(Steps/60)*time</w:t>
       </w:r>
     </w:p>
     <w:p>
@@ -305,52 +255,30 @@
         <w:pStyle w:val="NoSpacing"/>
         <w:ind w:left="567"/>
         <w:rPr>
-          <w:rFonts w:ascii="Prestige Elite Std" w:hAnsi="Prestige Elite Std"/>
-          <w:lang w:val="en-US"/>
-        </w:rPr>
-      </w:pPr>
-    </w:p>
-    <w:p>
-      <w:pPr>
-        <w:pStyle w:val="NoSpacing"/>
-        <w:ind w:left="567"/>
-        <w:rPr>
-          <w:rFonts w:ascii="Prestige Elite Std" w:hAnsi="Prestige Elite Std"/>
-          <w:lang w:val="en-US"/>
-        </w:rPr>
-      </w:pPr>
-      <w:r>
-        <w:rPr>
-          <w:rFonts w:ascii="Prestige Elite Std" w:hAnsi="Prestige Elite Std"/>
-          <w:lang w:val="en-US"/>
-        </w:rPr>
-        <w:t>Display the temperature in Fahrenheit</w:t>
-      </w:r>
-    </w:p>
-    <w:p>
-      <w:pPr>
-        <w:pStyle w:val="NoSpacing"/>
-        <w:ind w:left="567"/>
-        <w:rPr>
-          <w:rFonts w:ascii="Prestige Elite Std" w:hAnsi="Prestige Elite Std"/>
-          <w:lang w:val="en-US"/>
-        </w:rPr>
-      </w:pPr>
-    </w:p>
-    <w:p>
-      <w:pPr>
-        <w:pStyle w:val="NoSpacing"/>
-        <w:rPr>
-          <w:rFonts w:ascii="Prestige Elite Std" w:hAnsi="Prestige Elite Std"/>
-          <w:lang w:val="en-US"/>
-        </w:rPr>
-      </w:pPr>
-      <w:r>
-        <w:rPr>
-          <w:rFonts w:ascii="Prestige Elite Std" w:hAnsi="Prestige Elite Std"/>
-          <w:lang w:val="en-US"/>
-        </w:rPr>
-        <w:t>Stop</w:t>
+          <w:rFonts w:ascii="Prestige Elite Std" w:hAnsi="Prestige Elite Std" w:cs="Times New Roman"/>
+          <w:lang w:val="en-US"/>
+        </w:rPr>
+      </w:pPr>
+      <w:r>
+        <w:rPr>
+          <w:rFonts w:ascii="Prestige Elite Std" w:hAnsi="Prestige Elite Std" w:cs="Times New Roman"/>
+          <w:lang w:val="en-US"/>
+        </w:rPr>
+        <w:t xml:space="preserve">Calculate feet = </w:t>
+      </w:r>
+      <w:r>
+        <w:rPr>
+          <w:rFonts w:ascii="Prestige Elite Std" w:hAnsi="Prestige Elite Std" w:cs="Times New Roman"/>
+          <w:lang w:val="en-US"/>
+        </w:rPr>
+        <w:t>TotalS</w:t>
+      </w:r>
+      <w:r>
+        <w:rPr>
+          <w:rFonts w:ascii="Prestige Elite Std" w:hAnsi="Prestige Elite Std" w:cs="Times New Roman"/>
+          <w:lang w:val="en-US"/>
+        </w:rPr>
+        <w:t>teps*2.5</w:t>
       </w:r>
       <w:bookmarkStart w:id="0" w:name="_GoBack"/>
       <w:bookmarkEnd w:id="0"/>
@@ -358,10 +286,62 @@
     <w:p>
       <w:pPr>
         <w:pStyle w:val="NoSpacing"/>
-        <w:rPr>
-          <w:lang w:val="en-US"/>
-        </w:rPr>
-      </w:pPr>
+        <w:ind w:left="567"/>
+        <w:rPr>
+          <w:rFonts w:ascii="Prestige Elite Std" w:hAnsi="Prestige Elite Std" w:cs="Times New Roman"/>
+          <w:lang w:val="en-US"/>
+        </w:rPr>
+      </w:pPr>
+      <w:r>
+        <w:rPr>
+          <w:rFonts w:ascii="Prestige Elite Std" w:hAnsi="Prestige Elite Std" w:cs="Times New Roman"/>
+          <w:lang w:val="en-US"/>
+        </w:rPr>
+        <w:t>Calculate miles = feet/5280</w:t>
+      </w:r>
+    </w:p>
+    <w:p>
+      <w:pPr>
+        <w:pStyle w:val="NoSpacing"/>
+        <w:ind w:left="567"/>
+        <w:rPr>
+          <w:rFonts w:ascii="Prestige Elite Std" w:hAnsi="Prestige Elite Std" w:cs="Times New Roman"/>
+          <w:lang w:val="en-US"/>
+        </w:rPr>
+      </w:pPr>
+    </w:p>
+    <w:p>
+      <w:pPr>
+        <w:pStyle w:val="NoSpacing"/>
+        <w:ind w:left="567"/>
+        <w:rPr>
+          <w:rFonts w:ascii="Prestige Elite Std" w:hAnsi="Prestige Elite Std" w:cs="Times New Roman"/>
+          <w:lang w:val="en-US"/>
+        </w:rPr>
+      </w:pPr>
+      <w:r>
+        <w:rPr>
+          <w:rFonts w:ascii="Prestige Elite Std" w:hAnsi="Prestige Elite Std" w:cs="Times New Roman"/>
+          <w:lang w:val="en-US"/>
+        </w:rPr>
+        <w:t>Display the length of runner’s running in miles</w:t>
+      </w:r>
+    </w:p>
+    <w:p>
+      <w:pPr>
+        <w:pStyle w:val="NoSpacing"/>
+        <w:rPr>
+          <w:rFonts w:ascii="Prestige Elite Std" w:hAnsi="Prestige Elite Std" w:cs="Times New Roman"/>
+          <w:lang w:val="en-US"/>
+        </w:rPr>
+      </w:pPr>
+      <w:r>
+        <w:rPr>
+          <w:rFonts w:ascii="Prestige Elite Std" w:hAnsi="Prestige Elite Std" w:cs="Times New Roman"/>
+          <w:lang w:val="en-US"/>
+        </w:rPr>
+        <w:t>Stop</w:t>
+      </w:r>
     </w:p>
     <w:sectPr>
       <w:pgSz w:w="11906" w:h="16838"/>
@@ -496,6 +476,7 @@
     <w:lsdException w:name="HTML Sample" w:semiHidden="1" w:unhideWhenUsed="1"/>
     <w:lsdException w:name="HTML Typewriter" w:semiHidden="1" w:unhideWhenUsed="1"/>
     <w:lsdException w:name="HTML Variable" w:semiHidden="1" w:unhideWhenUsed="1"/>
+    <w:lsdException w:name="Normal Table" w:semiHidden="1" w:unhideWhenUsed="1"/>
     <w:lsdException w:name="annotation subject" w:semiHidden="1" w:unhideWhenUsed="1"/>
     <w:lsdException w:name="No List" w:semiHidden="1" w:unhideWhenUsed="1"/>
     <w:lsdException w:name="Outline List 1" w:semiHidden="1" w:unhideWhenUsed="1"/>
@@ -541,9 +522,11 @@
     <w:lsdException w:name="Table Subtle 1" w:semiHidden="1" w:unhideWhenUsed="1"/>
     <w:lsdException w:name="Table Subtle 2" w:semiHidden="1" w:unhideWhenUsed="1"/>
     <w:lsdException w:name="Table Web 1" w:semiHidden="1" w:unhideWhenUsed="1"/>
+    <w:lsdException w:name="Table Web 2" w:semiHidden="1" w:unhideWhenUsed="1"/>
     <w:lsdException w:name="Table Web 3" w:semiHidden="1" w:unhideWhenUsed="1"/>
     <w:lsdException w:name="Balloon Text" w:semiHidden="1" w:unhideWhenUsed="1"/>
     <w:lsdException w:name="Table Grid" w:uiPriority="39"/>
+    <w:lsdException w:name="Table Theme" w:semiHidden="1" w:unhideWhenUsed="1"/>
     <w:lsdException w:name="Placeholder Text" w:semiHidden="1"/>
     <w:lsdException w:name="No Spacing" w:uiPriority="1" w:qFormat="1"/>
     <w:lsdException w:name="Light Shading" w:uiPriority="60"/>
@@ -801,7 +784,7 @@
     <w:name w:val="No Spacing"/>
     <w:uiPriority w:val="1"/>
     <w:qFormat/>
-    <w:rsid w:val="00B33FF9"/>
+    <w:rsid w:val="00E72B23"/>
     <w:pPr>
       <w:spacing w:after="0" w:line="240" w:lineRule="auto"/>
     </w:pPr>

</xml_diff>

<commit_message>
Chapter 2 Exe2.4 Question1
</commit_message>
<xml_diff>
--- a/Analysis and Pseudocode.docx
+++ b/Analysis and Pseudocode.docx
@@ -36,6 +36,7 @@
           <w:lang w:val="en-US"/>
         </w:rPr>
       </w:pPr>
+      <w:proofErr w:type="gramStart"/>
       <w:r>
         <w:rPr>
           <w:rFonts w:ascii="Times New Roman" w:hAnsi="Times New Roman" w:cs="Times New Roman"/>
@@ -43,18 +44,19 @@
           <w:szCs w:val="24"/>
           <w:lang w:val="en-US"/>
         </w:rPr>
-        <w:t xml:space="preserve">Input : Steps , duration of running </w:t>
-      </w:r>
-    </w:p>
-    <w:p>
-      <w:pPr>
+        <w:t>Input :</w:t>
+      </w:r>
+      <w:proofErr w:type="gramEnd"/>
+      <w:r>
         <w:rPr>
           <w:rFonts w:ascii="Times New Roman" w:hAnsi="Times New Roman" w:cs="Times New Roman"/>
           <w:sz w:val="24"/>
           <w:szCs w:val="24"/>
           <w:lang w:val="en-US"/>
         </w:rPr>
-      </w:pPr>
+        <w:t xml:space="preserve"> The temperature in </w:t>
+      </w:r>
+      <w:proofErr w:type="spellStart"/>
       <w:r>
         <w:rPr>
           <w:rFonts w:ascii="Times New Roman" w:hAnsi="Times New Roman" w:cs="Times New Roman"/>
@@ -62,17 +64,20 @@
           <w:szCs w:val="24"/>
           <w:lang w:val="en-US"/>
         </w:rPr>
-        <w:t xml:space="preserve">Process : </w:t>
-      </w:r>
-      <w:r>
+        <w:t>celcius</w:t>
+      </w:r>
+      <w:proofErr w:type="spellEnd"/>
+    </w:p>
+    <w:p>
+      <w:pPr>
         <w:rPr>
           <w:rFonts w:ascii="Times New Roman" w:hAnsi="Times New Roman" w:cs="Times New Roman"/>
           <w:sz w:val="24"/>
           <w:szCs w:val="24"/>
           <w:lang w:val="en-US"/>
         </w:rPr>
-        <w:t xml:space="preserve">Calculate totalSteps=(Steps/60)*time, Calculate length in feet, </w:t>
-      </w:r>
+      </w:pPr>
+      <w:proofErr w:type="gramStart"/>
       <w:r>
         <w:rPr>
           <w:rFonts w:ascii="Times New Roman" w:hAnsi="Times New Roman" w:cs="Times New Roman"/>
@@ -80,26 +85,47 @@
           <w:szCs w:val="24"/>
           <w:lang w:val="en-US"/>
         </w:rPr>
-        <w:t>Calculate miles ( 1 mile = 5280 feet)</w:t>
-      </w:r>
-    </w:p>
-    <w:p>
-      <w:pPr>
+        <w:t>Process :</w:t>
+      </w:r>
+      <w:proofErr w:type="gramEnd"/>
+      <w:r>
         <w:rPr>
           <w:rFonts w:ascii="Times New Roman" w:hAnsi="Times New Roman" w:cs="Times New Roman"/>
           <w:sz w:val="24"/>
           <w:szCs w:val="24"/>
           <w:lang w:val="en-US"/>
         </w:rPr>
-      </w:pPr>
-      <w:r>
+        <w:t xml:space="preserve"> Calculate the temperature in Fahrenheit</w:t>
+      </w:r>
+    </w:p>
+    <w:p>
+      <w:pPr>
         <w:rPr>
           <w:rFonts w:ascii="Times New Roman" w:hAnsi="Times New Roman" w:cs="Times New Roman"/>
           <w:sz w:val="24"/>
           <w:szCs w:val="24"/>
           <w:lang w:val="en-US"/>
         </w:rPr>
-        <w:t>Output : Miles of runner’s ran</w:t>
+      </w:pPr>
+      <w:proofErr w:type="gramStart"/>
+      <w:r>
+        <w:rPr>
+          <w:rFonts w:ascii="Times New Roman" w:hAnsi="Times New Roman" w:cs="Times New Roman"/>
+          <w:sz w:val="24"/>
+          <w:szCs w:val="24"/>
+          <w:lang w:val="en-US"/>
+        </w:rPr>
+        <w:t>Output :</w:t>
+      </w:r>
+      <w:proofErr w:type="gramEnd"/>
+      <w:r>
+        <w:rPr>
+          <w:rFonts w:ascii="Times New Roman" w:hAnsi="Times New Roman" w:cs="Times New Roman"/>
+          <w:sz w:val="24"/>
+          <w:szCs w:val="24"/>
+          <w:lang w:val="en-US"/>
+        </w:rPr>
+        <w:t xml:space="preserve"> Display temperature in Fahrenheit</w:t>
       </w:r>
     </w:p>
     <w:p>
@@ -114,9 +140,16 @@
           <w:lang w:val="en-US"/>
         </w:rPr>
       </w:pPr>
-    </w:p>
-    <w:p>
-      <w:pPr>
+      <w:r>
+        <w:rPr>
+          <w:rFonts w:ascii="Times New Roman" w:hAnsi="Times New Roman" w:cs="Times New Roman"/>
+          <w:sz w:val="24"/>
+          <w:szCs w:val="24"/>
+          <w:lang w:val="en-US"/>
+        </w:rPr>
+        <w:br/>
+      </w:r>
+      <w:r>
         <w:rPr>
           <w:rFonts w:ascii="Times New Roman" w:hAnsi="Times New Roman" w:cs="Times New Roman"/>
           <w:b/>
@@ -126,64 +159,56 @@
           <w:u w:val="single"/>
           <w:lang w:val="en-US"/>
         </w:rPr>
-      </w:pPr>
-      <w:r>
+        <w:t>Design the Algorithm</w:t>
+      </w:r>
+    </w:p>
+    <w:p>
+      <w:pPr>
         <w:rPr>
           <w:rFonts w:ascii="Times New Roman" w:hAnsi="Times New Roman" w:cs="Times New Roman"/>
           <w:b/>
           <w:bCs/>
           <w:sz w:val="28"/>
           <w:szCs w:val="28"/>
-          <w:u w:val="single"/>
-          <w:lang w:val="en-US"/>
-        </w:rPr>
-        <w:t>Design an Algorithm</w:t>
-      </w:r>
-    </w:p>
-    <w:p>
-      <w:pPr>
-        <w:pStyle w:val="NoSpacing"/>
+          <w:lang w:val="en-US"/>
+        </w:rPr>
+      </w:pPr>
+      <w:proofErr w:type="gramStart"/>
+      <w:r>
         <w:rPr>
           <w:rFonts w:ascii="Times New Roman" w:hAnsi="Times New Roman" w:cs="Times New Roman"/>
           <w:b/>
           <w:bCs/>
-          <w:sz w:val="24"/>
-          <w:szCs w:val="24"/>
-          <w:lang w:val="en-US"/>
-        </w:rPr>
-      </w:pPr>
+          <w:sz w:val="28"/>
+          <w:szCs w:val="28"/>
+          <w:lang w:val="en-US"/>
+        </w:rPr>
+        <w:t>Pseudocode :</w:t>
+      </w:r>
+      <w:proofErr w:type="gramEnd"/>
       <w:r>
         <w:rPr>
           <w:rFonts w:ascii="Times New Roman" w:hAnsi="Times New Roman" w:cs="Times New Roman"/>
           <w:b/>
           <w:bCs/>
-          <w:sz w:val="24"/>
-          <w:szCs w:val="24"/>
-          <w:lang w:val="en-US"/>
-        </w:rPr>
-        <w:t>Pseudocode:-</w:t>
+          <w:sz w:val="28"/>
+          <w:szCs w:val="28"/>
+          <w:lang w:val="en-US"/>
+        </w:rPr>
+        <w:t>-</w:t>
       </w:r>
     </w:p>
     <w:p>
       <w:pPr>
         <w:pStyle w:val="NoSpacing"/>
         <w:rPr>
-          <w:rFonts w:ascii="Prestige Elite Std" w:hAnsi="Prestige Elite Std" w:cs="Times New Roman"/>
-          <w:lang w:val="en-US"/>
-        </w:rPr>
-      </w:pPr>
-    </w:p>
-    <w:p>
-      <w:pPr>
-        <w:pStyle w:val="NoSpacing"/>
-        <w:rPr>
-          <w:rFonts w:ascii="Prestige Elite Std" w:hAnsi="Prestige Elite Std" w:cs="Times New Roman"/>
-          <w:lang w:val="en-US"/>
-        </w:rPr>
-      </w:pPr>
-      <w:r>
-        <w:rPr>
-          <w:rFonts w:ascii="Prestige Elite Std" w:hAnsi="Prestige Elite Std" w:cs="Times New Roman"/>
+          <w:rFonts w:ascii="Prestige Elite Std" w:hAnsi="Prestige Elite Std"/>
+          <w:lang w:val="en-US"/>
+        </w:rPr>
+      </w:pPr>
+      <w:r>
+        <w:rPr>
+          <w:rFonts w:ascii="Prestige Elite Std" w:hAnsi="Prestige Elite Std"/>
           <w:lang w:val="en-US"/>
         </w:rPr>
         <w:t>Start</w:t>
@@ -194,33 +219,42 @@
         <w:pStyle w:val="NoSpacing"/>
         <w:ind w:left="567"/>
         <w:rPr>
-          <w:rFonts w:ascii="Prestige Elite Std" w:hAnsi="Prestige Elite Std" w:cs="Times New Roman"/>
-          <w:lang w:val="en-US"/>
-        </w:rPr>
-      </w:pPr>
-      <w:r>
-        <w:rPr>
-          <w:rFonts w:ascii="Prestige Elite Std" w:hAnsi="Prestige Elite Std" w:cs="Times New Roman"/>
-          <w:lang w:val="en-US"/>
-        </w:rPr>
-        <w:t>Prompt user to enter his steps and duration of running</w:t>
-      </w:r>
+          <w:rFonts w:ascii="Prestige Elite Std" w:hAnsi="Prestige Elite Std"/>
+          <w:lang w:val="en-US"/>
+        </w:rPr>
+      </w:pPr>
+      <w:r>
+        <w:rPr>
+          <w:rFonts w:ascii="Prestige Elite Std" w:hAnsi="Prestige Elite Std"/>
+          <w:lang w:val="en-US"/>
+        </w:rPr>
+        <w:t xml:space="preserve">Prompt user to enter the temperature in </w:t>
+      </w:r>
+      <w:proofErr w:type="spellStart"/>
+      <w:r>
+        <w:rPr>
+          <w:rFonts w:ascii="Prestige Elite Std" w:hAnsi="Prestige Elite Std"/>
+          <w:lang w:val="en-US"/>
+        </w:rPr>
+        <w:t>celcius</w:t>
+      </w:r>
+      <w:proofErr w:type="spellEnd"/>
     </w:p>
     <w:p>
       <w:pPr>
         <w:pStyle w:val="NoSpacing"/>
         <w:ind w:left="567"/>
         <w:rPr>
-          <w:rFonts w:ascii="Prestige Elite Std" w:hAnsi="Prestige Elite Std" w:cs="Times New Roman"/>
-          <w:lang w:val="en-US"/>
-        </w:rPr>
-      </w:pPr>
-      <w:r>
-        <w:rPr>
-          <w:rFonts w:ascii="Prestige Elite Std" w:hAnsi="Prestige Elite Std" w:cs="Times New Roman"/>
-          <w:lang w:val="en-US"/>
-        </w:rPr>
-        <w:t>Read the steps and duration in minutes and seconds</w:t>
+          <w:rFonts w:ascii="Prestige Elite Std" w:hAnsi="Prestige Elite Std"/>
+          <w:lang w:val="en-US"/>
+        </w:rPr>
+      </w:pPr>
+      <w:r>
+        <w:rPr>
+          <w:rFonts w:ascii="Prestige Elite Std" w:hAnsi="Prestige Elite Std"/>
+          <w:lang w:val="en-US"/>
+        </w:rPr>
+        <w:t>Read temperature</w:t>
       </w:r>
     </w:p>
     <w:p>
@@ -228,7 +262,7 @@
         <w:pStyle w:val="NoSpacing"/>
         <w:ind w:left="567"/>
         <w:rPr>
-          <w:rFonts w:ascii="Prestige Elite Std" w:hAnsi="Prestige Elite Std" w:cs="Times New Roman"/>
+          <w:rFonts w:ascii="Prestige Elite Std" w:hAnsi="Prestige Elite Std"/>
           <w:lang w:val="en-US"/>
         </w:rPr>
       </w:pPr>
@@ -238,16 +272,32 @@
         <w:pStyle w:val="NoSpacing"/>
         <w:ind w:left="567"/>
         <w:rPr>
-          <w:rFonts w:ascii="Prestige Elite Std" w:hAnsi="Prestige Elite Std" w:cs="Times New Roman"/>
-          <w:lang w:val="en-US"/>
-        </w:rPr>
-      </w:pPr>
-      <w:r>
-        <w:rPr>
-          <w:rFonts w:ascii="Prestige Elite Std" w:hAnsi="Prestige Elite Std" w:cs="Times New Roman"/>
-          <w:lang w:val="en-US"/>
-        </w:rPr>
-        <w:t>Calculate TotalSteps =(Steps/60)*time</w:t>
+          <w:rFonts w:ascii="Prestige Elite Std" w:hAnsi="Prestige Elite Std"/>
+          <w:lang w:val="en-US"/>
+        </w:rPr>
+      </w:pPr>
+      <w:r>
+        <w:rPr>
+          <w:rFonts w:ascii="Prestige Elite Std" w:hAnsi="Prestige Elite Std"/>
+          <w:lang w:val="en-US"/>
+        </w:rPr>
+        <w:t>Calculate the temperature in Fahrenheit=32+(9*</w:t>
+      </w:r>
+      <w:proofErr w:type="spellStart"/>
+      <w:r>
+        <w:rPr>
+          <w:rFonts w:ascii="Prestige Elite Std" w:hAnsi="Prestige Elite Std"/>
+          <w:lang w:val="en-US"/>
+        </w:rPr>
+        <w:t>celcius</w:t>
+      </w:r>
+      <w:proofErr w:type="spellEnd"/>
+      <w:r>
+        <w:rPr>
+          <w:rFonts w:ascii="Prestige Elite Std" w:hAnsi="Prestige Elite Std"/>
+          <w:lang w:val="en-US"/>
+        </w:rPr>
+        <w:t>/5))</w:t>
       </w:r>
     </w:p>
     <w:p>
@@ -255,30 +305,52 @@
         <w:pStyle w:val="NoSpacing"/>
         <w:ind w:left="567"/>
         <w:rPr>
-          <w:rFonts w:ascii="Prestige Elite Std" w:hAnsi="Prestige Elite Std" w:cs="Times New Roman"/>
-          <w:lang w:val="en-US"/>
-        </w:rPr>
-      </w:pPr>
-      <w:r>
-        <w:rPr>
-          <w:rFonts w:ascii="Prestige Elite Std" w:hAnsi="Prestige Elite Std" w:cs="Times New Roman"/>
-          <w:lang w:val="en-US"/>
-        </w:rPr>
-        <w:t xml:space="preserve">Calculate feet = </w:t>
-      </w:r>
-      <w:r>
-        <w:rPr>
-          <w:rFonts w:ascii="Prestige Elite Std" w:hAnsi="Prestige Elite Std" w:cs="Times New Roman"/>
-          <w:lang w:val="en-US"/>
-        </w:rPr>
-        <w:t>TotalS</w:t>
-      </w:r>
-      <w:r>
-        <w:rPr>
-          <w:rFonts w:ascii="Prestige Elite Std" w:hAnsi="Prestige Elite Std" w:cs="Times New Roman"/>
-          <w:lang w:val="en-US"/>
-        </w:rPr>
-        <w:t>teps*2.5</w:t>
+          <w:rFonts w:ascii="Prestige Elite Std" w:hAnsi="Prestige Elite Std"/>
+          <w:lang w:val="en-US"/>
+        </w:rPr>
+      </w:pPr>
+    </w:p>
+    <w:p>
+      <w:pPr>
+        <w:pStyle w:val="NoSpacing"/>
+        <w:ind w:left="567"/>
+        <w:rPr>
+          <w:rFonts w:ascii="Prestige Elite Std" w:hAnsi="Prestige Elite Std"/>
+          <w:lang w:val="en-US"/>
+        </w:rPr>
+      </w:pPr>
+      <w:r>
+        <w:rPr>
+          <w:rFonts w:ascii="Prestige Elite Std" w:hAnsi="Prestige Elite Std"/>
+          <w:lang w:val="en-US"/>
+        </w:rPr>
+        <w:t>Display the temperature in Fahrenheit</w:t>
+      </w:r>
+    </w:p>
+    <w:p>
+      <w:pPr>
+        <w:pStyle w:val="NoSpacing"/>
+        <w:ind w:left="567"/>
+        <w:rPr>
+          <w:rFonts w:ascii="Prestige Elite Std" w:hAnsi="Prestige Elite Std"/>
+          <w:lang w:val="en-US"/>
+        </w:rPr>
+      </w:pPr>
+    </w:p>
+    <w:p>
+      <w:pPr>
+        <w:pStyle w:val="NoSpacing"/>
+        <w:rPr>
+          <w:rFonts w:ascii="Prestige Elite Std" w:hAnsi="Prestige Elite Std"/>
+          <w:lang w:val="en-US"/>
+        </w:rPr>
+      </w:pPr>
+      <w:r>
+        <w:rPr>
+          <w:rFonts w:ascii="Prestige Elite Std" w:hAnsi="Prestige Elite Std"/>
+          <w:lang w:val="en-US"/>
+        </w:rPr>
+        <w:t>Stop</w:t>
       </w:r>
       <w:bookmarkStart w:id="0" w:name="_GoBack"/>
       <w:bookmarkEnd w:id="0"/>
@@ -286,62 +358,10 @@
     <w:p>
       <w:pPr>
         <w:pStyle w:val="NoSpacing"/>
-        <w:ind w:left="567"/>
-        <w:rPr>
-          <w:rFonts w:ascii="Prestige Elite Std" w:hAnsi="Prestige Elite Std" w:cs="Times New Roman"/>
-          <w:lang w:val="en-US"/>
-        </w:rPr>
-      </w:pPr>
-      <w:r>
-        <w:rPr>
-          <w:rFonts w:ascii="Prestige Elite Std" w:hAnsi="Prestige Elite Std" w:cs="Times New Roman"/>
-          <w:lang w:val="en-US"/>
-        </w:rPr>
-        <w:t>Calculate miles = feet/5280</w:t>
-      </w:r>
-    </w:p>
-    <w:p>
-      <w:pPr>
-        <w:pStyle w:val="NoSpacing"/>
-        <w:ind w:left="567"/>
-        <w:rPr>
-          <w:rFonts w:ascii="Prestige Elite Std" w:hAnsi="Prestige Elite Std" w:cs="Times New Roman"/>
-          <w:lang w:val="en-US"/>
-        </w:rPr>
-      </w:pPr>
-    </w:p>
-    <w:p>
-      <w:pPr>
-        <w:pStyle w:val="NoSpacing"/>
-        <w:ind w:left="567"/>
-        <w:rPr>
-          <w:rFonts w:ascii="Prestige Elite Std" w:hAnsi="Prestige Elite Std" w:cs="Times New Roman"/>
-          <w:lang w:val="en-US"/>
-        </w:rPr>
-      </w:pPr>
-      <w:r>
-        <w:rPr>
-          <w:rFonts w:ascii="Prestige Elite Std" w:hAnsi="Prestige Elite Std" w:cs="Times New Roman"/>
-          <w:lang w:val="en-US"/>
-        </w:rPr>
-        <w:t>Display the length of runner’s running in miles</w:t>
-      </w:r>
-    </w:p>
-    <w:p>
-      <w:pPr>
-        <w:pStyle w:val="NoSpacing"/>
-        <w:rPr>
-          <w:rFonts w:ascii="Prestige Elite Std" w:hAnsi="Prestige Elite Std" w:cs="Times New Roman"/>
-          <w:lang w:val="en-US"/>
-        </w:rPr>
-      </w:pPr>
-      <w:r>
-        <w:rPr>
-          <w:rFonts w:ascii="Prestige Elite Std" w:hAnsi="Prestige Elite Std" w:cs="Times New Roman"/>
-          <w:lang w:val="en-US"/>
-        </w:rPr>
-        <w:t>Stop</w:t>
-      </w:r>
+        <w:rPr>
+          <w:lang w:val="en-US"/>
+        </w:rPr>
+      </w:pPr>
     </w:p>
     <w:sectPr>
       <w:pgSz w:w="11906" w:h="16838"/>
@@ -476,7 +496,6 @@
     <w:lsdException w:name="HTML Sample" w:semiHidden="1" w:unhideWhenUsed="1"/>
     <w:lsdException w:name="HTML Typewriter" w:semiHidden="1" w:unhideWhenUsed="1"/>
     <w:lsdException w:name="HTML Variable" w:semiHidden="1" w:unhideWhenUsed="1"/>
-    <w:lsdException w:name="Normal Table" w:semiHidden="1" w:unhideWhenUsed="1"/>
     <w:lsdException w:name="annotation subject" w:semiHidden="1" w:unhideWhenUsed="1"/>
     <w:lsdException w:name="No List" w:semiHidden="1" w:unhideWhenUsed="1"/>
     <w:lsdException w:name="Outline List 1" w:semiHidden="1" w:unhideWhenUsed="1"/>
@@ -522,11 +541,9 @@
     <w:lsdException w:name="Table Subtle 1" w:semiHidden="1" w:unhideWhenUsed="1"/>
     <w:lsdException w:name="Table Subtle 2" w:semiHidden="1" w:unhideWhenUsed="1"/>
     <w:lsdException w:name="Table Web 1" w:semiHidden="1" w:unhideWhenUsed="1"/>
-    <w:lsdException w:name="Table Web 2" w:semiHidden="1" w:unhideWhenUsed="1"/>
     <w:lsdException w:name="Table Web 3" w:semiHidden="1" w:unhideWhenUsed="1"/>
     <w:lsdException w:name="Balloon Text" w:semiHidden="1" w:unhideWhenUsed="1"/>
     <w:lsdException w:name="Table Grid" w:uiPriority="39"/>
-    <w:lsdException w:name="Table Theme" w:semiHidden="1" w:unhideWhenUsed="1"/>
     <w:lsdException w:name="Placeholder Text" w:semiHidden="1"/>
     <w:lsdException w:name="No Spacing" w:uiPriority="1" w:qFormat="1"/>
     <w:lsdException w:name="Light Shading" w:uiPriority="60"/>
@@ -784,7 +801,7 @@
     <w:name w:val="No Spacing"/>
     <w:uiPriority w:val="1"/>
     <w:qFormat/>
-    <w:rsid w:val="00E72B23"/>
+    <w:rsid w:val="00B33FF9"/>
     <w:pPr>
       <w:spacing w:after="0" w:line="240" w:lineRule="auto"/>
     </w:pPr>

</xml_diff>